<commit_message>
updated instructions and presentation
</commit_message>
<xml_diff>
--- a/how_to_run.docx
+++ b/how_to_run.docx
@@ -1467,19 +1467,7 @@
         <w:rPr>
           <w:lang w:val="en-US"/>
         </w:rPr>
-        <w:t xml:space="preserve"> (a </w:t>
-      </w:r>
-      <w:r>
-        <w:rPr>
-          <w:lang w:val="en-US"/>
-        </w:rPr>
-        <w:t>clique</w:t>
-      </w:r>
-      <w:r>
-        <w:rPr>
-          <w:lang w:val="en-US"/>
-        </w:rPr>
-        <w:t>).</w:t>
+        <w:t xml:space="preserve"> (a clique).</w:t>
       </w:r>
       <w:r>
         <w:rPr>
@@ -1560,37 +1548,7 @@
         <w:rPr>
           <w:lang w:val="en-US"/>
         </w:rPr>
-        <w:t>dynamic</w:t>
-      </w:r>
-      <w:r>
-        <w:rPr>
-          <w:lang w:val="en-US"/>
-        </w:rPr>
-        <w:t xml:space="preserve"> – every node is connected to 3 nodes randomly and another connection to the node with the next index (to ensure full connectivity). </w:t>
-      </w:r>
-      <w:r>
-        <w:rPr>
-          <w:lang w:val="en-US"/>
-        </w:rPr>
-        <w:t>Not</w:t>
-      </w:r>
-      <w:r>
-        <w:rPr>
-          <w:lang w:val="en-US"/>
-        </w:rPr>
-        <w:t xml:space="preserve"> consisten</w:t>
-      </w:r>
-      <w:r>
-        <w:rPr>
-          <w:lang w:val="en-US"/>
-        </w:rPr>
-        <w:t>t</w:t>
-      </w:r>
-      <w:r>
-        <w:rPr>
-          <w:lang w:val="en-US"/>
-        </w:rPr>
-        <w:t xml:space="preserve"> between runs.</w:t>
+        <w:t>dynamic – every node is connected to 3 nodes randomly and another connection to the node with the next index (to ensure full connectivity). Not consistent between runs.</w:t>
       </w:r>
     </w:p>
     <w:p>
@@ -1631,19 +1589,7 @@
         <w:rPr>
           <w:lang w:val="en-US"/>
         </w:rPr>
-        <w:t xml:space="preserve">python3.7 </w:t>
-      </w:r>
-      <w:r>
-        <w:rPr>
-          <w:lang w:val="en-US"/>
-        </w:rPr>
-        <w:t>make_setup_test.py</w:t>
-      </w:r>
-      <w:r>
-        <w:rPr>
-          <w:lang w:val="en-US"/>
-        </w:rPr>
-        <w:t xml:space="preserve"> 2 200 20 mesh</w:t>
+        <w:t>python3.7 make_setup_test.py 2 200 20 mesh</w:t>
       </w:r>
     </w:p>
     <w:p>
@@ -1687,156 +1633,175 @@
           <w:lang w:val="en-US"/>
         </w:rPr>
         <w:t>20 instances running in AWS and a topology of a clique.</w:t>
+      </w:r>
+    </w:p>
+    <w:p>
+      <w:pPr>
+        <w:rPr>
+          <w:lang w:val="en-US"/>
+        </w:rPr>
+      </w:pPr>
+      <w:r>
+        <w:rPr>
+          <w:lang w:val="en-US"/>
+        </w:rPr>
+        <w:t>If a folder corresponding to the (first two) parameters mentioned above does not exist</w:t>
+      </w:r>
+      <w:r>
+        <w:rPr>
+          <w:lang w:val="en-US"/>
+        </w:rPr>
+        <w:t xml:space="preserve"> on the server (and thus not in the AMI as well)</w:t>
+      </w:r>
+      <w:r>
+        <w:rPr>
+          <w:lang w:val="en-US"/>
+        </w:rPr>
+        <w:t>, another script</w:t>
+      </w:r>
+      <w:r>
+        <w:rPr>
+          <w:lang w:val="en-US"/>
+        </w:rPr>
+        <w:t xml:space="preserve"> will be</w:t>
+      </w:r>
+      <w:r>
+        <w:rPr>
+          <w:lang w:val="en-US"/>
+        </w:rPr>
+        <w:t xml:space="preserve"> called </w:t>
+      </w:r>
+      <w:r>
+        <w:rPr>
+          <w:lang w:val="en-US"/>
+        </w:rPr>
+        <w:t xml:space="preserve">to </w:t>
+      </w:r>
+      <w:r>
+        <w:rPr>
+          <w:lang w:val="en-US"/>
+        </w:rPr>
+        <w:t xml:space="preserve">generate </w:t>
+      </w:r>
+      <w:r>
+        <w:rPr>
+          <w:lang w:val="en-US"/>
+        </w:rPr>
+        <w:t>the folder required.</w:t>
+      </w:r>
+      <w:r>
+        <w:rPr>
+          <w:lang w:val="en-US"/>
+        </w:rPr>
+        <w:br/>
+        <w:t>note that generating a new folder is good for only one use. after that, the folder should either be erased or added to a</w:t>
+      </w:r>
+      <w:r>
+        <w:rPr>
+          <w:lang w:val="en-US"/>
+        </w:rPr>
+        <w:t xml:space="preserve">n </w:t>
+      </w:r>
+      <w:r>
+        <w:rPr>
+          <w:lang w:val="en-US"/>
+        </w:rPr>
+        <w:t>AMI.</w:t>
+      </w:r>
+      <w:r>
+        <w:rPr>
+          <w:lang w:val="en-US"/>
+        </w:rPr>
+        <w:br/>
+        <w:t xml:space="preserve">after the script is done, the results will be printed to screen and written to time.txt file at the base </w:t>
+      </w:r>
+      <w:r>
+        <w:rPr>
+          <w:lang w:val="en-US"/>
+        </w:rPr>
+        <w:t>folder.</w:t>
+      </w:r>
+      <w:r>
+        <w:rPr>
+          <w:lang w:val="en-US"/>
+        </w:rPr>
+        <w:br/>
+      </w:r>
+      <w:r>
+        <w:rPr>
+          <w:lang w:val="en-US"/>
+        </w:rPr>
+        <w:t xml:space="preserve">the </w:t>
+      </w:r>
+      <w:r>
+        <w:rPr>
+          <w:lang w:val="en-US"/>
+        </w:rPr>
+        <w:t xml:space="preserve">measurements </w:t>
+      </w:r>
+      <w:r>
+        <w:rPr>
+          <w:lang w:val="en-US"/>
+        </w:rPr>
+        <w:t>are</w:t>
+      </w:r>
+      <w:r>
+        <w:rPr>
+          <w:lang w:val="en-US"/>
+        </w:rPr>
+        <w:t xml:space="preserve"> the difference from when the first block notified (of the miner) to the time when some other node notified about a new block. results are comma separated.</w:t>
+      </w:r>
+    </w:p>
+    <w:p>
+      <w:pPr>
+        <w:rPr>
+          <w:lang w:val="en-US"/>
+        </w:rPr>
+      </w:pPr>
+      <w:r>
+        <w:rPr>
+          <w:lang w:val="en-US"/>
+        </w:rPr>
+        <w:t xml:space="preserve">For convenience, another script is supplied, called </w:t>
+      </w:r>
+      <w:r>
+        <w:rPr>
+          <w:highlight w:val="yellow"/>
+          <w:lang w:val="en-US"/>
+        </w:rPr>
+        <w:t>run_multiple_tests</w:t>
+      </w:r>
+      <w:r>
+        <w:rPr>
+          <w:lang w:val="en-US"/>
+        </w:rPr>
+        <w:t>.py, that can run multiple</w:t>
+      </w:r>
+      <w:r>
+        <w:rPr>
+          <w:lang w:val="en-US"/>
+        </w:rPr>
+        <w:t xml:space="preserve"> subsequent </w:t>
+      </w:r>
+      <w:r>
+        <w:rPr>
+          <w:lang w:val="en-US"/>
+        </w:rPr>
+        <w:t>tests</w:t>
+      </w:r>
+      <w:r>
+        <w:rPr>
+          <w:lang w:val="en-US"/>
+        </w:rPr>
+        <w:t xml:space="preserve"> acco</w:t>
       </w:r>
       <w:bookmarkStart w:id="0" w:name="_GoBack"/>
       <w:bookmarkEnd w:id="0"/>
-    </w:p>
-    <w:p>
-      <w:pPr>
-        <w:rPr>
-          <w:lang w:val="en-US"/>
-        </w:rPr>
-      </w:pPr>
-      <w:r>
-        <w:rPr>
-          <w:lang w:val="en-US"/>
-        </w:rPr>
-        <w:t>If a folder corresponding to the (first two) parameters mentioned above does not exist</w:t>
-      </w:r>
-      <w:r>
-        <w:rPr>
-          <w:lang w:val="en-US"/>
-        </w:rPr>
-        <w:t xml:space="preserve"> on the server (and thus not in the AMI as well)</w:t>
-      </w:r>
-      <w:r>
-        <w:rPr>
-          <w:lang w:val="en-US"/>
-        </w:rPr>
-        <w:t>, another script</w:t>
-      </w:r>
-      <w:r>
-        <w:rPr>
-          <w:lang w:val="en-US"/>
-        </w:rPr>
-        <w:t xml:space="preserve"> will be</w:t>
-      </w:r>
-      <w:r>
-        <w:rPr>
-          <w:lang w:val="en-US"/>
-        </w:rPr>
-        <w:t xml:space="preserve"> called </w:t>
-      </w:r>
-      <w:r>
-        <w:rPr>
-          <w:lang w:val="en-US"/>
-        </w:rPr>
-        <w:t xml:space="preserve">to </w:t>
-      </w:r>
-      <w:r>
-        <w:rPr>
-          <w:lang w:val="en-US"/>
-        </w:rPr>
-        <w:t xml:space="preserve">generate </w:t>
-      </w:r>
-      <w:r>
-        <w:rPr>
-          <w:lang w:val="en-US"/>
-        </w:rPr>
-        <w:t>the folder required.</w:t>
-      </w:r>
-      <w:r>
-        <w:rPr>
-          <w:lang w:val="en-US"/>
-        </w:rPr>
-        <w:br/>
-        <w:t>note that generating a new folder is good for only one use. after that, the folder should either be erased or added to a</w:t>
-      </w:r>
-      <w:r>
-        <w:rPr>
-          <w:lang w:val="en-US"/>
-        </w:rPr>
-        <w:t xml:space="preserve">n </w:t>
-      </w:r>
-      <w:r>
-        <w:rPr>
-          <w:lang w:val="en-US"/>
-        </w:rPr>
-        <w:t>AMI.</w:t>
-      </w:r>
-      <w:r>
-        <w:rPr>
-          <w:lang w:val="en-US"/>
-        </w:rPr>
-        <w:br/>
-        <w:t xml:space="preserve">after the script is done, the results will be printed to screen and written to time.txt file at the base </w:t>
-      </w:r>
-      <w:r>
-        <w:rPr>
-          <w:lang w:val="en-US"/>
-        </w:rPr>
-        <w:t>folder.</w:t>
-      </w:r>
-      <w:r>
-        <w:rPr>
-          <w:lang w:val="en-US"/>
-        </w:rPr>
-        <w:br/>
-      </w:r>
-      <w:r>
-        <w:rPr>
-          <w:lang w:val="en-US"/>
-        </w:rPr>
-        <w:t xml:space="preserve">the </w:t>
-      </w:r>
-      <w:r>
-        <w:rPr>
-          <w:lang w:val="en-US"/>
-        </w:rPr>
-        <w:t xml:space="preserve">measurements </w:t>
-      </w:r>
-      <w:r>
-        <w:rPr>
-          <w:lang w:val="en-US"/>
-        </w:rPr>
-        <w:t>are</w:t>
-      </w:r>
-      <w:r>
-        <w:rPr>
-          <w:lang w:val="en-US"/>
-        </w:rPr>
-        <w:t xml:space="preserve"> the difference from when the first block notified (of the miner) to the time when some other node notified about a new block. results are comma separated.</w:t>
-      </w:r>
-    </w:p>
-    <w:p>
-      <w:pPr>
-        <w:rPr>
-          <w:lang w:val="en-US"/>
-        </w:rPr>
-      </w:pPr>
-      <w:r>
-        <w:rPr>
-          <w:lang w:val="en-US"/>
-        </w:rPr>
-        <w:t>For convenience, another script is supplied, called run_multiple_tests.py, that can run multiple</w:t>
-      </w:r>
-      <w:r>
-        <w:rPr>
-          <w:lang w:val="en-US"/>
-        </w:rPr>
-        <w:t xml:space="preserve"> subsequent </w:t>
-      </w:r>
-      <w:r>
-        <w:rPr>
-          <w:lang w:val="en-US"/>
-        </w:rPr>
-        <w:t>tests</w:t>
-      </w:r>
-      <w:r>
-        <w:rPr>
-          <w:lang w:val="en-US"/>
-        </w:rPr>
-        <w:t xml:space="preserve"> according to lists</w:t>
+      <w:r>
+        <w:rPr>
+          <w:lang w:val="en-US"/>
+        </w:rPr>
+        <w:t>rding to lists</w:t>
       </w:r>
       <w:r>
         <w:rPr>
@@ -2090,19 +2055,7 @@
         <w:rPr>
           <w:lang w:val="en-US"/>
         </w:rPr>
-        <w:t xml:space="preserve">Range of private IP addresses, if different from </w:t>
-      </w:r>
-      <w:r>
-        <w:rPr>
-          <w:lang w:val="en-US"/>
-        </w:rPr>
-        <w:t>AWS setup requirements</w:t>
-      </w:r>
-      <w:r>
-        <w:rPr>
-          <w:lang w:val="en-US"/>
-        </w:rPr>
-        <w:t>.</w:t>
+        <w:t>Range of private IP addresses, if different from AWS setup requirements.</w:t>
       </w:r>
     </w:p>
     <w:p>

</xml_diff>